<commit_message>
Update Spellbook Duels Rules v3.3.docx
</commit_message>
<xml_diff>
--- a/Reference Files/Spellbook Duels Rules v3.3.docx
+++ b/Reference Files/Spellbook Duels Rules v3.3.docx
@@ -91,7 +91,7 @@
           <w:sz w:val="20"/>
           <w:szCs w:val="20"/>
         </w:rPr>
-        <w:t xml:space="preserve">You play with a shared deck of 60 cards. </w:t>
+        <w:t xml:space="preserve">You play with a deck of 60 cards. </w:t>
       </w:r>
       <w:r>
         <w:rPr>
@@ -161,49 +161,7 @@
           <w:sz w:val="20"/>
           <w:szCs w:val="20"/>
         </w:rPr>
-        <w:t>rt</w:t>
-      </w:r>
-      <w:r>
-        <w:rPr>
-          <w:sz w:val="20"/>
-          <w:szCs w:val="20"/>
-        </w:rPr>
-        <w:t>s</w:t>
-      </w:r>
-      <w:r>
-        <w:rPr>
-          <w:sz w:val="20"/>
-          <w:szCs w:val="20"/>
-        </w:rPr>
-        <w:t xml:space="preserve"> with 18 Aether</w:t>
-      </w:r>
-      <w:r>
-        <w:rPr>
-          <w:sz w:val="20"/>
-          <w:szCs w:val="20"/>
-        </w:rPr>
-        <w:t xml:space="preserve"> </w:t>
-      </w:r>
-      <w:r>
-        <w:rPr>
-          <w:sz w:val="20"/>
-          <w:szCs w:val="20"/>
-        </w:rPr>
-        <w:t>and gain</w:t>
-      </w:r>
-      <w:r>
-        <w:rPr>
-          <w:sz w:val="20"/>
-          <w:szCs w:val="20"/>
-        </w:rPr>
-        <w:t xml:space="preserve">s </w:t>
-      </w:r>
-      <w:r>
-        <w:rPr>
-          <w:sz w:val="20"/>
-          <w:szCs w:val="20"/>
-        </w:rPr>
-        <w:t>1 more each turn</w:t>
+        <w:t>rts with 18 Aether and gains 1 more each turn</w:t>
       </w:r>
       <w:r>
         <w:rPr>

</xml_diff>

<commit_message>
Rules Update, Game Engine Updates,
</commit_message>
<xml_diff>
--- a/Reference Files/Spellbook Duels Rules v3.3.docx
+++ b/Reference Files/Spellbook Duels Rules v3.3.docx
@@ -2098,6 +2098,40 @@
     </w:p>
     <w:p>
       <w:pPr>
+        <w:pStyle w:val="ListParagraph"/>
+        <w:numPr>
+          <w:ilvl w:val="1"/>
+          <w:numId w:val="5"/>
+        </w:numPr>
+        <w:rPr>
+          <w:sz w:val="20"/>
+          <w:szCs w:val="20"/>
+        </w:rPr>
+      </w:pPr>
+      <w:r>
+        <w:rPr>
+          <w:sz w:val="20"/>
+          <w:szCs w:val="20"/>
+        </w:rPr>
+        <w:t xml:space="preserve">The first turn of the game, the first player </w:t>
+      </w:r>
+      <w:r>
+        <w:rPr>
+          <w:sz w:val="20"/>
+          <w:szCs w:val="20"/>
+        </w:rPr>
+        <w:t>skips their attack phase</w:t>
+      </w:r>
+      <w:r>
+        <w:rPr>
+          <w:sz w:val="20"/>
+          <w:szCs w:val="20"/>
+        </w:rPr>
+        <w:t>.</w:t>
+      </w:r>
+    </w:p>
+    <w:p>
+      <w:pPr>
         <w:rPr>
           <w:sz w:val="20"/>
           <w:szCs w:val="20"/>
@@ -2203,7 +2237,28 @@
           <w:sz w:val="20"/>
           <w:szCs w:val="20"/>
         </w:rPr>
-        <w:t>When a spell is cast, an item’s ability is activated, and at the end of any phase, players may activate abilities of cards they own that can be activated at that time (relics can only be activated during their player’s action phase), with priority starting with the player whose turn it is and proceeding clockwise. If a player wishes to activate two or more abilities, they must activate one at a time and wait until the priority gets back to them.</w:t>
+        <w:t xml:space="preserve">When a spell is cast, an item’s ability is activated, </w:t>
+      </w:r>
+      <w:r>
+        <w:rPr>
+          <w:sz w:val="20"/>
+          <w:szCs w:val="20"/>
+        </w:rPr>
+        <w:t xml:space="preserve">when </w:t>
+      </w:r>
+      <w:r>
+        <w:rPr>
+          <w:sz w:val="20"/>
+          <w:szCs w:val="20"/>
+        </w:rPr>
+        <w:t xml:space="preserve">combat spells’ abilities go to be resolved, </w:t>
+      </w:r>
+      <w:r>
+        <w:rPr>
+          <w:sz w:val="20"/>
+          <w:szCs w:val="20"/>
+        </w:rPr>
+        <w:t>and at the end of any phase, players may activate abilities of cards they own that can be activated at that time (relics can only be activated during their player’s action phase), with priority starting with the player whose turn it is and proceeding clockwise. If a player wishes to activate two or more abilities, they must activate one at a time and wait until the priority gets back to them.</w:t>
       </w:r>
     </w:p>
     <w:p>
@@ -2267,37 +2322,7 @@
           <w:sz w:val="20"/>
           <w:szCs w:val="20"/>
         </w:rPr>
-        <w:t xml:space="preserve"> damage to Johnny before his curse is broken. Johnny activates no abilities. Then, Keisha activates her </w:t>
-      </w:r>
-      <w:r>
-        <w:rPr>
-          <w:sz w:val="20"/>
-          <w:szCs w:val="20"/>
-        </w:rPr>
-        <w:t>Breath of Fresh Air</w:t>
-      </w:r>
-      <w:r>
-        <w:rPr>
-          <w:sz w:val="20"/>
-          <w:szCs w:val="20"/>
-        </w:rPr>
-        <w:t xml:space="preserve"> to gain her 4 </w:t>
-      </w:r>
-      <w:proofErr w:type="spellStart"/>
-      <w:r>
-        <w:rPr>
-          <w:sz w:val="20"/>
-          <w:szCs w:val="20"/>
-        </w:rPr>
-        <w:t>aether</w:t>
-      </w:r>
-      <w:proofErr w:type="spellEnd"/>
-      <w:r>
-        <w:rPr>
-          <w:sz w:val="20"/>
-          <w:szCs w:val="20"/>
-        </w:rPr>
-        <w:t>.</w:t>
+        <w:t xml:space="preserve"> damage to Johnny before his curse is broken. Johnny activates no abilities.</w:t>
       </w:r>
     </w:p>
     <w:p>
@@ -2317,7 +2342,42 @@
           <w:sz w:val="20"/>
           <w:szCs w:val="20"/>
         </w:rPr>
-        <w:t xml:space="preserve">Each spell and item has a speed at which they function. Charms and other passive effects have a base 0 speed, meaning they are always in effect (and any effects they have happen immediately). Relics and attack spells have speed 1. Defense spells have speed 2. Potions have a speed specified on the spell in the Stats Box. Typically, potions that interact with other cards have speed 3, while potions that interact with </w:t>
+        <w:t>Each spell and item has a speed at which they function. Charms and other passive effects have a base 0 speed, meaning they are always in effect (and any effects they have happen immediately). Relics and attack spells have speed 1. Defense spells</w:t>
+      </w:r>
+      <w:r>
+        <w:rPr>
+          <w:sz w:val="20"/>
+          <w:szCs w:val="20"/>
+        </w:rPr>
+        <w:t xml:space="preserve"> and Charms</w:t>
+      </w:r>
+      <w:r>
+        <w:rPr>
+          <w:sz w:val="20"/>
+          <w:szCs w:val="20"/>
+        </w:rPr>
+        <w:t xml:space="preserve"> have speed 2</w:t>
+      </w:r>
+      <w:r>
+        <w:rPr>
+          <w:sz w:val="20"/>
+          <w:szCs w:val="20"/>
+        </w:rPr>
+        <w:t xml:space="preserve"> (note that the Charms is just them resolving, not </w:t>
+      </w:r>
+      <w:r>
+        <w:rPr>
+          <w:sz w:val="20"/>
+          <w:szCs w:val="20"/>
+        </w:rPr>
+        <w:t>regarding triggers)</w:t>
+      </w:r>
+      <w:r>
+        <w:rPr>
+          <w:sz w:val="20"/>
+          <w:szCs w:val="20"/>
+        </w:rPr>
+        <w:t xml:space="preserve">. Potions have a speed specified on the spell in the Stats Box. Typically, potions that interact with other cards have speed 3, while potions that interact with </w:t>
       </w:r>
       <w:proofErr w:type="spellStart"/>
       <w:r>
@@ -2358,6 +2418,88 @@
     </w:p>
     <w:p>
       <w:pPr>
+        <w:pStyle w:val="ListParagraph"/>
+        <w:numPr>
+          <w:ilvl w:val="1"/>
+          <w:numId w:val="18"/>
+        </w:numPr>
+        <w:rPr>
+          <w:sz w:val="20"/>
+          <w:szCs w:val="20"/>
+        </w:rPr>
+      </w:pPr>
+      <w:r>
+        <w:rPr>
+          <w:sz w:val="20"/>
+          <w:szCs w:val="20"/>
+        </w:rPr>
+        <w:t xml:space="preserve">Spells and abilities start to resolve if activated outside of combat </w:t>
+      </w:r>
+      <w:r>
+        <w:rPr>
+          <w:sz w:val="20"/>
+          <w:szCs w:val="20"/>
+        </w:rPr>
+        <w:t>or</w:t>
+      </w:r>
+      <w:r>
+        <w:rPr>
+          <w:sz w:val="20"/>
+          <w:szCs w:val="20"/>
+        </w:rPr>
+        <w:t xml:space="preserve"> after combat abilities resolve at the end of the defend phase </w:t>
+      </w:r>
+      <w:r>
+        <w:rPr>
+          <w:sz w:val="20"/>
+          <w:szCs w:val="20"/>
+        </w:rPr>
+        <w:t xml:space="preserve">once </w:t>
+      </w:r>
+      <w:r>
+        <w:rPr>
+          <w:sz w:val="20"/>
+          <w:szCs w:val="20"/>
+        </w:rPr>
+        <w:t>no player has decided to activate more.</w:t>
+      </w:r>
+    </w:p>
+    <w:p>
+      <w:pPr>
+        <w:pStyle w:val="ListParagraph"/>
+        <w:numPr>
+          <w:ilvl w:val="1"/>
+          <w:numId w:val="18"/>
+        </w:numPr>
+        <w:rPr>
+          <w:sz w:val="20"/>
+          <w:szCs w:val="20"/>
+        </w:rPr>
+      </w:pPr>
+      <w:r>
+        <w:rPr>
+          <w:sz w:val="20"/>
+          <w:szCs w:val="20"/>
+        </w:rPr>
+        <w:t xml:space="preserve">During the attack phase, abilities are put on the stack but not resolved until the defend phase. During the defend phase, before </w:t>
+      </w:r>
+      <w:r>
+        <w:rPr>
+          <w:sz w:val="20"/>
+          <w:szCs w:val="20"/>
+        </w:rPr>
+        <w:t xml:space="preserve">combat spells’ abilities resolve, potions may be activated, then once both players are done, </w:t>
+      </w:r>
+      <w:r>
+        <w:rPr>
+          <w:sz w:val="20"/>
+          <w:szCs w:val="20"/>
+        </w:rPr>
+        <w:t>spells and abilities resolve as normal.</w:t>
+      </w:r>
+    </w:p>
+    <w:p>
+      <w:pPr>
         <w:rPr>
           <w:sz w:val="20"/>
           <w:szCs w:val="20"/>
@@ -2443,6 +2585,7 @@
           <w:sz w:val="20"/>
           <w:szCs w:val="20"/>
         </w:rPr>
+        <w:lastRenderedPageBreak/>
         <w:t>Maximum Hand Size</w:t>
       </w:r>
     </w:p>
@@ -2483,7 +2626,6 @@
           <w:sz w:val="20"/>
           <w:szCs w:val="20"/>
         </w:rPr>
-        <w:lastRenderedPageBreak/>
         <w:t xml:space="preserve">If any occurrence would cause a player to put a card or cards into their hand that makes that player’s hand size </w:t>
       </w:r>
       <w:proofErr w:type="gramStart"/>
@@ -4794,7 +4936,7 @@
         <w:ind w:left="1080" w:hanging="360"/>
       </w:pPr>
     </w:lvl>
-    <w:lvl w:ilvl="1" w:tplc="04090019" w:tentative="1">
+    <w:lvl w:ilvl="1" w:tplc="04090019">
       <w:start w:val="1"/>
       <w:numFmt w:val="lowerLetter"/>
       <w:lvlText w:val="%2."/>

</xml_diff>